<commit_message>
adding extra step for git exercsies (pull before push)
</commit_message>
<xml_diff>
--- a/git/exercises/Java_academy_2016_how_to_commit_exercises.docx
+++ b/git/exercises/Java_academy_2016_how_to_commit_exercises.docx
@@ -183,10 +183,7 @@
         </w:rPr>
       </w:pPr>
       <w:r>
-        <w:t>3</w:t>
-      </w:r>
-      <w:r>
-        <w:t xml:space="preserve">. - </w:t>
+        <w:t xml:space="preserve">3. - </w:t>
       </w:r>
       <w:r>
         <w:rPr>
@@ -200,21 +197,7 @@
             <w:rStyle w:val="Hyperlink"/>
             <w:noProof/>
           </w:rPr>
-          <w:t>https://github.com/mdc-java/java-a</w:t>
-        </w:r>
-        <w:r>
-          <w:rPr>
-            <w:rStyle w:val="Hyperlink"/>
-            <w:noProof/>
-          </w:rPr>
-          <w:t>c</w:t>
-        </w:r>
-        <w:r>
-          <w:rPr>
-            <w:rStyle w:val="Hyperlink"/>
-            <w:noProof/>
-          </w:rPr>
-          <w:t>ademy-2016</w:t>
+          <w:t>https://github.com/mdc-java/java-academy-2016</w:t>
         </w:r>
       </w:hyperlink>
       <w:r>
@@ -459,10 +442,7 @@
       </w:pPr>
       <w:r>
         <w:lastRenderedPageBreak/>
-        <w:t>4</w:t>
-      </w:r>
-      <w:r>
-        <w:t xml:space="preserve">. - </w:t>
+        <w:t xml:space="preserve">4. - </w:t>
       </w:r>
       <w:r>
         <w:rPr>
@@ -563,10 +543,7 @@
         <w:jc w:val="both"/>
       </w:pPr>
       <w:r>
-        <w:t>5</w:t>
-      </w:r>
-      <w:r>
-        <w:t xml:space="preserve">. - </w:t>
+        <w:t xml:space="preserve">5. - </w:t>
       </w:r>
       <w:r>
         <w:t xml:space="preserve">Open a GIT bash prompt. This can be accomplished with </w:t>
@@ -833,13 +810,7 @@
         <w:jc w:val="both"/>
       </w:pPr>
       <w:r>
-        <w:t>7</w:t>
-      </w:r>
-      <w:r>
-        <w:t xml:space="preserve">. – </w:t>
-      </w:r>
-      <w:r>
-        <w:t>Create a directory with your name and add your exercises solutions there.</w:t>
+        <w:t>7. – Create a directory with your name and add your exercises solutions there.</w:t>
       </w:r>
     </w:p>
     <w:p>
@@ -990,17 +961,33 @@
         <w:jc w:val="both"/>
       </w:pPr>
       <w:r>
+        <w:t>“git pull</w:t>
+      </w:r>
+      <w:r>
+        <w:t xml:space="preserve">” to </w:t>
+      </w:r>
+      <w:r>
+        <w:t>get latest revision</w:t>
+      </w:r>
+      <w:bookmarkStart w:id="0" w:name="_GoBack"/>
+      <w:bookmarkEnd w:id="0"/>
+    </w:p>
+    <w:p>
+      <w:pPr>
+        <w:pStyle w:val="ListParagraph"/>
+        <w:numPr>
+          <w:ilvl w:val="0"/>
+          <w:numId w:val="1"/>
+        </w:numPr>
+        <w:tabs>
+          <w:tab w:val="left" w:pos="2038"/>
+        </w:tabs>
+        <w:spacing w:after="0" w:line="240" w:lineRule="auto"/>
+        <w:jc w:val="both"/>
+      </w:pPr>
+      <w:r>
         <w:t>“git push origin master” to push your changes into GitHub, this will require you to provide GitHub username  and password</w:t>
       </w:r>
-    </w:p>
-    <w:p>
-      <w:pPr>
-        <w:tabs>
-          <w:tab w:val="left" w:pos="5070"/>
-        </w:tabs>
-        <w:spacing w:after="0" w:line="240" w:lineRule="auto"/>
-        <w:jc w:val="both"/>
-      </w:pPr>
     </w:p>
     <w:p>
       <w:pPr>
@@ -1516,8 +1503,6 @@
           </wp:inline>
         </w:drawing>
       </w:r>
-      <w:bookmarkStart w:id="0" w:name="_GoBack"/>
-      <w:bookmarkEnd w:id="0"/>
     </w:p>
     <w:p>
       <w:pPr>

</xml_diff>